<commit_message>
make new recoed code implented
Still has errors in SQL. wont make new recored
</commit_message>
<xml_diff>
--- a/Files/Gruoup portfolio.docx
+++ b/Files/Gruoup portfolio.docx
@@ -12,7 +12,7 @@
         <w:rPr>
           <w:u w:val="single"/>
         </w:rPr>
-        <w:t>Portfolio Joshua Childs 16028414 group 6 team 1</w:t>
+        <w:t>Portfolio group 6 team 1</w:t>
       </w:r>
     </w:p>
     <w:p>
@@ -356,19 +356,7 @@
             </w:r>
             <w:proofErr w:type="spellEnd"/>
             <w:r>
-              <w:t xml:space="preserve"> was not installed. Was </w:t>
-            </w:r>
-            <w:r>
-              <w:t>unable</w:t>
-            </w:r>
-            <w:r>
-              <w:t xml:space="preserve"> to star </w:t>
-            </w:r>
-            <w:r>
-              <w:t>practise</w:t>
-            </w:r>
-            <w:r>
-              <w:t xml:space="preserve"> with </w:t>
+              <w:t xml:space="preserve"> was not installed. Was unable to star practise with </w:t>
             </w:r>
             <w:proofErr w:type="spellStart"/>
             <w:r>
@@ -376,18 +364,7 @@
             </w:r>
             <w:proofErr w:type="spellEnd"/>
             <w:r>
-              <w:t xml:space="preserve"> and </w:t>
-            </w:r>
-            <w:r>
-              <w:t>database</w:t>
-            </w:r>
-            <w:r>
-              <w:t xml:space="preserve"> </w:t>
-            </w:r>
-            <w:bookmarkStart w:id="0" w:name="_GoBack"/>
-            <w:bookmarkEnd w:id="0"/>
-            <w:r>
-              <w:t>creation.</w:t>
+              <w:t xml:space="preserve"> and database creation.</w:t>
             </w:r>
           </w:p>
           <w:p>
@@ -705,31 +682,7 @@
           </w:tcPr>
           <w:p>
             <w:r>
-              <w:t xml:space="preserve">We cannot </w:t>
-            </w:r>
-            <w:r>
-              <w:t>upload</w:t>
-            </w:r>
-            <w:r>
-              <w:t xml:space="preserve"> </w:t>
-            </w:r>
-            <w:r>
-              <w:t>completed</w:t>
-            </w:r>
-            <w:r>
-              <w:t xml:space="preserve"> work until this is enabled. This will </w:t>
-            </w:r>
-            <w:r>
-              <w:t>delay</w:t>
-            </w:r>
-            <w:r>
-              <w:t xml:space="preserve"> the project as files cannot be </w:t>
-            </w:r>
-            <w:r>
-              <w:t>shared</w:t>
-            </w:r>
-            <w:r>
-              <w:t xml:space="preserve"> between team members</w:t>
+              <w:t>We cannot upload completed work until this is enabled. This will delay the project as files cannot be shared between team members</w:t>
             </w:r>
           </w:p>
           <w:p/>
@@ -852,19 +805,107 @@
           </w:tcPr>
           <w:p>
             <w:r>
-              <w:t>Member</w:t>
-            </w:r>
-            <w:r>
-              <w:t xml:space="preserve"> did not show up. Was unable to split takes </w:t>
-            </w:r>
-            <w:r>
-              <w:t>properly</w:t>
+              <w:t>Member did not show up. Was unable to split takes properly</w:t>
             </w:r>
           </w:p>
           <w:p>
             <w:pPr>
               <w:contextualSpacing/>
             </w:pPr>
+          </w:p>
+        </w:tc>
+        <w:tc>
+          <w:tcPr>
+            <w:tcW w:w="1134" w:type="dxa"/>
+            <w:tcBorders>
+              <w:top w:val="single" w:sz="4" w:space="0" w:color="auto"/>
+              <w:left w:val="single" w:sz="4" w:space="0" w:color="auto"/>
+              <w:bottom w:val="single" w:sz="4" w:space="0" w:color="auto"/>
+              <w:right w:val="single" w:sz="4" w:space="0" w:color="auto"/>
+            </w:tcBorders>
+          </w:tcPr>
+          <w:p>
+            <w:pPr>
+              <w:jc w:val="center"/>
+              <w:rPr>
+                <w:b/>
+              </w:rPr>
+            </w:pPr>
+          </w:p>
+        </w:tc>
+        <w:tc>
+          <w:tcPr>
+            <w:tcW w:w="2977" w:type="dxa"/>
+            <w:tcBorders>
+              <w:top w:val="single" w:sz="4" w:space="0" w:color="auto"/>
+              <w:left w:val="single" w:sz="4" w:space="0" w:color="auto"/>
+              <w:bottom w:val="single" w:sz="4" w:space="0" w:color="auto"/>
+              <w:right w:val="single" w:sz="4" w:space="0" w:color="auto"/>
+            </w:tcBorders>
+          </w:tcPr>
+          <w:p/>
+        </w:tc>
+      </w:tr>
+      <w:tr>
+        <w:tc>
+          <w:tcPr>
+            <w:tcW w:w="819" w:type="dxa"/>
+            <w:tcBorders>
+              <w:top w:val="single" w:sz="4" w:space="0" w:color="auto"/>
+              <w:left w:val="single" w:sz="4" w:space="0" w:color="auto"/>
+              <w:bottom w:val="single" w:sz="4" w:space="0" w:color="auto"/>
+              <w:right w:val="single" w:sz="4" w:space="0" w:color="auto"/>
+            </w:tcBorders>
+          </w:tcPr>
+          <w:p>
+            <w:r>
+              <w:t>7</w:t>
+            </w:r>
+          </w:p>
+        </w:tc>
+        <w:tc>
+          <w:tcPr>
+            <w:tcW w:w="1419" w:type="dxa"/>
+            <w:tcBorders>
+              <w:top w:val="single" w:sz="4" w:space="0" w:color="auto"/>
+              <w:left w:val="single" w:sz="4" w:space="0" w:color="auto"/>
+              <w:bottom w:val="single" w:sz="4" w:space="0" w:color="auto"/>
+              <w:right w:val="single" w:sz="4" w:space="0" w:color="auto"/>
+            </w:tcBorders>
+          </w:tcPr>
+          <w:p>
+            <w:pPr>
+              <w:rPr>
+                <w:u w:val="single"/>
+              </w:rPr>
+            </w:pPr>
+            <w:r>
+              <w:rPr>
+                <w:u w:val="single"/>
+              </w:rPr>
+              <w:t>30/12/2018</w:t>
+            </w:r>
+          </w:p>
+        </w:tc>
+        <w:tc>
+          <w:tcPr>
+            <w:tcW w:w="2409" w:type="dxa"/>
+            <w:tcBorders>
+              <w:top w:val="single" w:sz="4" w:space="0" w:color="auto"/>
+              <w:left w:val="single" w:sz="4" w:space="0" w:color="auto"/>
+              <w:bottom w:val="single" w:sz="4" w:space="0" w:color="auto"/>
+              <w:right w:val="single" w:sz="4" w:space="0" w:color="auto"/>
+            </w:tcBorders>
+          </w:tcPr>
+          <w:p>
+            <w:r>
+              <w:t xml:space="preserve">SQL error line 26 : </w:t>
+            </w:r>
+            <w:r>
+              <w:t>sqlite3.OperationalError: near "TEXT": syntax error</w:t>
+            </w:r>
+            <w:bookmarkStart w:id="0" w:name="_GoBack"/>
+            <w:bookmarkEnd w:id="0"/>
           </w:p>
         </w:tc>
         <w:tc>

</xml_diff>

<commit_message>
slight cheanges to the group portfoloi
</commit_message>
<xml_diff>
--- a/Files/Gruoup portfolio.docx
+++ b/Files/Gruoup portfolio.docx
@@ -33,8 +33,8 @@
       <w:tblGrid>
         <w:gridCol w:w="819"/>
         <w:gridCol w:w="1419"/>
-        <w:gridCol w:w="2409"/>
-        <w:gridCol w:w="1134"/>
+        <w:gridCol w:w="2126"/>
+        <w:gridCol w:w="1417"/>
         <w:gridCol w:w="2977"/>
       </w:tblGrid>
       <w:tr>
@@ -92,7 +92,7 @@
         </w:tc>
         <w:tc>
           <w:tcPr>
-            <w:tcW w:w="2409" w:type="dxa"/>
+            <w:tcW w:w="2126" w:type="dxa"/>
             <w:tcBorders>
               <w:top w:val="single" w:sz="4" w:space="0" w:color="auto"/>
               <w:left w:val="single" w:sz="4" w:space="0" w:color="auto"/>
@@ -118,7 +118,7 @@
         </w:tc>
         <w:tc>
           <w:tcPr>
-            <w:tcW w:w="1134" w:type="dxa"/>
+            <w:tcW w:w="1417" w:type="dxa"/>
             <w:tcBorders>
               <w:top w:val="single" w:sz="4" w:space="0" w:color="auto"/>
               <w:left w:val="single" w:sz="4" w:space="0" w:color="auto"/>
@@ -224,7 +224,7 @@
         </w:tc>
         <w:tc>
           <w:tcPr>
-            <w:tcW w:w="2409" w:type="dxa"/>
+            <w:tcW w:w="2126" w:type="dxa"/>
             <w:tcBorders>
               <w:top w:val="single" w:sz="4" w:space="0" w:color="auto"/>
               <w:left w:val="single" w:sz="4" w:space="0" w:color="auto"/>
@@ -254,7 +254,7 @@
         </w:tc>
         <w:tc>
           <w:tcPr>
-            <w:tcW w:w="1134" w:type="dxa"/>
+            <w:tcW w:w="1417" w:type="dxa"/>
             <w:tcBorders>
               <w:top w:val="single" w:sz="4" w:space="0" w:color="auto"/>
               <w:left w:val="single" w:sz="4" w:space="0" w:color="auto"/>
@@ -341,7 +341,7 @@
         </w:tc>
         <w:tc>
           <w:tcPr>
-            <w:tcW w:w="2409" w:type="dxa"/>
+            <w:tcW w:w="2126" w:type="dxa"/>
             <w:tcBorders>
               <w:top w:val="single" w:sz="4" w:space="0" w:color="auto"/>
               <w:left w:val="single" w:sz="4" w:space="0" w:color="auto"/>
@@ -375,7 +375,7 @@
         </w:tc>
         <w:tc>
           <w:tcPr>
-            <w:tcW w:w="1134" w:type="dxa"/>
+            <w:tcW w:w="1417" w:type="dxa"/>
             <w:tcBorders>
               <w:top w:val="single" w:sz="4" w:space="0" w:color="auto"/>
               <w:left w:val="single" w:sz="4" w:space="0" w:color="auto"/>
@@ -449,7 +449,7 @@
         </w:tc>
         <w:tc>
           <w:tcPr>
-            <w:tcW w:w="2409" w:type="dxa"/>
+            <w:tcW w:w="2126" w:type="dxa"/>
             <w:tcBorders>
               <w:top w:val="single" w:sz="4" w:space="0" w:color="auto"/>
               <w:left w:val="single" w:sz="4" w:space="0" w:color="auto"/>
@@ -466,7 +466,7 @@
         </w:tc>
         <w:tc>
           <w:tcPr>
-            <w:tcW w:w="1134" w:type="dxa"/>
+            <w:tcW w:w="1417" w:type="dxa"/>
             <w:tcBorders>
               <w:top w:val="single" w:sz="4" w:space="0" w:color="auto"/>
               <w:left w:val="single" w:sz="4" w:space="0" w:color="auto"/>
@@ -532,7 +532,7 @@
         </w:tc>
         <w:tc>
           <w:tcPr>
-            <w:tcW w:w="2409" w:type="dxa"/>
+            <w:tcW w:w="2126" w:type="dxa"/>
             <w:tcBorders>
               <w:top w:val="single" w:sz="4" w:space="0" w:color="auto"/>
               <w:left w:val="single" w:sz="4" w:space="0" w:color="auto"/>
@@ -568,7 +568,7 @@
         </w:tc>
         <w:tc>
           <w:tcPr>
-            <w:tcW w:w="1134" w:type="dxa"/>
+            <w:tcW w:w="1417" w:type="dxa"/>
             <w:tcBorders>
               <w:top w:val="single" w:sz="4" w:space="0" w:color="auto"/>
               <w:left w:val="single" w:sz="4" w:space="0" w:color="auto"/>
@@ -634,7 +634,7 @@
         </w:tc>
         <w:tc>
           <w:tcPr>
-            <w:tcW w:w="2409" w:type="dxa"/>
+            <w:tcW w:w="2126" w:type="dxa"/>
             <w:tcBorders>
               <w:top w:val="single" w:sz="4" w:space="0" w:color="auto"/>
               <w:left w:val="single" w:sz="4" w:space="0" w:color="auto"/>
@@ -653,7 +653,7 @@
         </w:tc>
         <w:tc>
           <w:tcPr>
-            <w:tcW w:w="1134" w:type="dxa"/>
+            <w:tcW w:w="1417" w:type="dxa"/>
             <w:tcBorders>
               <w:top w:val="single" w:sz="4" w:space="0" w:color="auto"/>
               <w:left w:val="single" w:sz="4" w:space="0" w:color="auto"/>
@@ -795,7 +795,7 @@
         </w:tc>
         <w:tc>
           <w:tcPr>
-            <w:tcW w:w="2409" w:type="dxa"/>
+            <w:tcW w:w="2126" w:type="dxa"/>
             <w:tcBorders>
               <w:top w:val="single" w:sz="4" w:space="0" w:color="auto"/>
               <w:left w:val="single" w:sz="4" w:space="0" w:color="auto"/>
@@ -816,7 +816,7 @@
         </w:tc>
         <w:tc>
           <w:tcPr>
-            <w:tcW w:w="1134" w:type="dxa"/>
+            <w:tcW w:w="1417" w:type="dxa"/>
             <w:tcBorders>
               <w:top w:val="single" w:sz="4" w:space="0" w:color="auto"/>
               <w:left w:val="single" w:sz="4" w:space="0" w:color="auto"/>
@@ -857,11 +857,7 @@
               <w:right w:val="single" w:sz="4" w:space="0" w:color="auto"/>
             </w:tcBorders>
           </w:tcPr>
-          <w:p>
-            <w:r>
-              <w:t>7</w:t>
-            </w:r>
-          </w:p>
+          <w:p/>
         </w:tc>
         <w:tc>
           <w:tcPr>
@@ -883,48 +879,259 @@
               <w:rPr>
                 <w:u w:val="single"/>
               </w:rPr>
-              <w:t>30/12/2018</w:t>
-            </w:r>
-          </w:p>
-        </w:tc>
-        <w:tc>
-          <w:tcPr>
-            <w:tcW w:w="2409" w:type="dxa"/>
-            <w:tcBorders>
-              <w:top w:val="single" w:sz="4" w:space="0" w:color="auto"/>
-              <w:left w:val="single" w:sz="4" w:space="0" w:color="auto"/>
-              <w:bottom w:val="single" w:sz="4" w:space="0" w:color="auto"/>
-              <w:right w:val="single" w:sz="4" w:space="0" w:color="auto"/>
-            </w:tcBorders>
-          </w:tcPr>
-          <w:p>
-            <w:r>
-              <w:t xml:space="preserve">SQL error line 26 : </w:t>
-            </w:r>
-            <w:r>
-              <w:t>sqlite3.OperationalError: near "TEXT": syntax error</w:t>
+              <w:t>10/12/2018</w:t>
+            </w:r>
+          </w:p>
+        </w:tc>
+        <w:tc>
+          <w:tcPr>
+            <w:tcW w:w="2126" w:type="dxa"/>
+            <w:tcBorders>
+              <w:top w:val="single" w:sz="4" w:space="0" w:color="auto"/>
+              <w:left w:val="single" w:sz="4" w:space="0" w:color="auto"/>
+              <w:bottom w:val="single" w:sz="4" w:space="0" w:color="auto"/>
+              <w:right w:val="single" w:sz="4" w:space="0" w:color="auto"/>
+            </w:tcBorders>
+          </w:tcPr>
+          <w:p>
+            <w:r>
+              <w:t xml:space="preserve">Aleksander </w:t>
+            </w:r>
+            <w:proofErr w:type="spellStart"/>
+            <w:r>
+              <w:t>Szlaski</w:t>
+            </w:r>
+            <w:proofErr w:type="spellEnd"/>
+            <w:r>
+              <w:t xml:space="preserve"> </w:t>
+            </w:r>
+            <w:r>
+              <w:t>was unable to come in</w:t>
+            </w:r>
+          </w:p>
+        </w:tc>
+        <w:tc>
+          <w:tcPr>
+            <w:tcW w:w="1417" w:type="dxa"/>
+            <w:tcBorders>
+              <w:top w:val="single" w:sz="4" w:space="0" w:color="auto"/>
+              <w:left w:val="single" w:sz="4" w:space="0" w:color="auto"/>
+              <w:bottom w:val="single" w:sz="4" w:space="0" w:color="auto"/>
+              <w:right w:val="single" w:sz="4" w:space="0" w:color="auto"/>
+            </w:tcBorders>
+          </w:tcPr>
+          <w:p>
+            <w:pPr>
+              <w:jc w:val="center"/>
+              <w:rPr>
+                <w:b/>
+              </w:rPr>
+            </w:pPr>
+            <w:r>
+              <w:rPr>
+                <w:b/>
+              </w:rPr>
+              <w:t>Had to spit up work w</w:t>
             </w:r>
             <w:bookmarkStart w:id="0" w:name="_GoBack"/>
             <w:bookmarkEnd w:id="0"/>
-          </w:p>
-        </w:tc>
-        <w:tc>
-          <w:tcPr>
-            <w:tcW w:w="1134" w:type="dxa"/>
-            <w:tcBorders>
-              <w:top w:val="single" w:sz="4" w:space="0" w:color="auto"/>
-              <w:left w:val="single" w:sz="4" w:space="0" w:color="auto"/>
-              <w:bottom w:val="single" w:sz="4" w:space="0" w:color="auto"/>
-              <w:right w:val="single" w:sz="4" w:space="0" w:color="auto"/>
-            </w:tcBorders>
-          </w:tcPr>
-          <w:p>
-            <w:pPr>
-              <w:jc w:val="center"/>
-              <w:rPr>
-                <w:b/>
-              </w:rPr>
-            </w:pPr>
+            <w:r>
+              <w:rPr>
+                <w:b/>
+              </w:rPr>
+              <w:t>ithout him</w:t>
+            </w:r>
+          </w:p>
+        </w:tc>
+        <w:tc>
+          <w:tcPr>
+            <w:tcW w:w="2977" w:type="dxa"/>
+            <w:tcBorders>
+              <w:top w:val="single" w:sz="4" w:space="0" w:color="auto"/>
+              <w:left w:val="single" w:sz="4" w:space="0" w:color="auto"/>
+              <w:bottom w:val="single" w:sz="4" w:space="0" w:color="auto"/>
+              <w:right w:val="single" w:sz="4" w:space="0" w:color="auto"/>
+            </w:tcBorders>
+          </w:tcPr>
+          <w:p/>
+        </w:tc>
+      </w:tr>
+      <w:tr>
+        <w:tc>
+          <w:tcPr>
+            <w:tcW w:w="819" w:type="dxa"/>
+            <w:tcBorders>
+              <w:top w:val="single" w:sz="4" w:space="0" w:color="auto"/>
+              <w:left w:val="single" w:sz="4" w:space="0" w:color="auto"/>
+              <w:bottom w:val="single" w:sz="4" w:space="0" w:color="auto"/>
+              <w:right w:val="single" w:sz="4" w:space="0" w:color="auto"/>
+            </w:tcBorders>
+          </w:tcPr>
+          <w:p>
+            <w:r>
+              <w:t>7</w:t>
+            </w:r>
+          </w:p>
+        </w:tc>
+        <w:tc>
+          <w:tcPr>
+            <w:tcW w:w="1419" w:type="dxa"/>
+            <w:tcBorders>
+              <w:top w:val="single" w:sz="4" w:space="0" w:color="auto"/>
+              <w:left w:val="single" w:sz="4" w:space="0" w:color="auto"/>
+              <w:bottom w:val="single" w:sz="4" w:space="0" w:color="auto"/>
+              <w:right w:val="single" w:sz="4" w:space="0" w:color="auto"/>
+            </w:tcBorders>
+          </w:tcPr>
+          <w:p>
+            <w:pPr>
+              <w:rPr>
+                <w:u w:val="single"/>
+              </w:rPr>
+            </w:pPr>
+            <w:r>
+              <w:rPr>
+                <w:u w:val="single"/>
+              </w:rPr>
+              <w:t>30/12/2018</w:t>
+            </w:r>
+          </w:p>
+        </w:tc>
+        <w:tc>
+          <w:tcPr>
+            <w:tcW w:w="2126" w:type="dxa"/>
+            <w:tcBorders>
+              <w:top w:val="single" w:sz="4" w:space="0" w:color="auto"/>
+              <w:left w:val="single" w:sz="4" w:space="0" w:color="auto"/>
+              <w:bottom w:val="single" w:sz="4" w:space="0" w:color="auto"/>
+              <w:right w:val="single" w:sz="4" w:space="0" w:color="auto"/>
+            </w:tcBorders>
+          </w:tcPr>
+          <w:p>
+            <w:r>
+              <w:t xml:space="preserve">SQL error line 26 : </w:t>
+            </w:r>
+            <w:r>
+              <w:t>sqlite3.OperationalError: near "TEXT": syntax error</w:t>
+            </w:r>
+          </w:p>
+        </w:tc>
+        <w:tc>
+          <w:tcPr>
+            <w:tcW w:w="1417" w:type="dxa"/>
+            <w:tcBorders>
+              <w:top w:val="single" w:sz="4" w:space="0" w:color="auto"/>
+              <w:left w:val="single" w:sz="4" w:space="0" w:color="auto"/>
+              <w:bottom w:val="single" w:sz="4" w:space="0" w:color="auto"/>
+              <w:right w:val="single" w:sz="4" w:space="0" w:color="auto"/>
+            </w:tcBorders>
+          </w:tcPr>
+          <w:p>
+            <w:pPr>
+              <w:jc w:val="center"/>
+              <w:rPr>
+                <w:b/>
+              </w:rPr>
+            </w:pPr>
+          </w:p>
+        </w:tc>
+        <w:tc>
+          <w:tcPr>
+            <w:tcW w:w="2977" w:type="dxa"/>
+            <w:tcBorders>
+              <w:top w:val="single" w:sz="4" w:space="0" w:color="auto"/>
+              <w:left w:val="single" w:sz="4" w:space="0" w:color="auto"/>
+              <w:bottom w:val="single" w:sz="4" w:space="0" w:color="auto"/>
+              <w:right w:val="single" w:sz="4" w:space="0" w:color="auto"/>
+            </w:tcBorders>
+          </w:tcPr>
+          <w:p/>
+        </w:tc>
+      </w:tr>
+      <w:tr>
+        <w:tc>
+          <w:tcPr>
+            <w:tcW w:w="819" w:type="dxa"/>
+            <w:tcBorders>
+              <w:top w:val="single" w:sz="4" w:space="0" w:color="auto"/>
+              <w:left w:val="single" w:sz="4" w:space="0" w:color="auto"/>
+              <w:bottom w:val="single" w:sz="4" w:space="0" w:color="auto"/>
+              <w:right w:val="single" w:sz="4" w:space="0" w:color="auto"/>
+            </w:tcBorders>
+          </w:tcPr>
+          <w:p/>
+        </w:tc>
+        <w:tc>
+          <w:tcPr>
+            <w:tcW w:w="1419" w:type="dxa"/>
+            <w:tcBorders>
+              <w:top w:val="single" w:sz="4" w:space="0" w:color="auto"/>
+              <w:left w:val="single" w:sz="4" w:space="0" w:color="auto"/>
+              <w:bottom w:val="single" w:sz="4" w:space="0" w:color="auto"/>
+              <w:right w:val="single" w:sz="4" w:space="0" w:color="auto"/>
+            </w:tcBorders>
+          </w:tcPr>
+          <w:p>
+            <w:pPr>
+              <w:rPr>
+                <w:u w:val="single"/>
+              </w:rPr>
+            </w:pPr>
+            <w:r>
+              <w:rPr>
+                <w:u w:val="single"/>
+              </w:rPr>
+              <w:t>9/1/2019</w:t>
+            </w:r>
+          </w:p>
+        </w:tc>
+        <w:tc>
+          <w:tcPr>
+            <w:tcW w:w="2126" w:type="dxa"/>
+            <w:tcBorders>
+              <w:top w:val="single" w:sz="4" w:space="0" w:color="auto"/>
+              <w:left w:val="single" w:sz="4" w:space="0" w:color="auto"/>
+              <w:bottom w:val="single" w:sz="4" w:space="0" w:color="auto"/>
+              <w:right w:val="single" w:sz="4" w:space="0" w:color="auto"/>
+            </w:tcBorders>
+          </w:tcPr>
+          <w:p>
+            <w:r>
+              <w:t>No test plan has been created</w:t>
+            </w:r>
+          </w:p>
+        </w:tc>
+        <w:tc>
+          <w:tcPr>
+            <w:tcW w:w="1417" w:type="dxa"/>
+            <w:tcBorders>
+              <w:top w:val="single" w:sz="4" w:space="0" w:color="auto"/>
+              <w:left w:val="single" w:sz="4" w:space="0" w:color="auto"/>
+              <w:bottom w:val="single" w:sz="4" w:space="0" w:color="auto"/>
+              <w:right w:val="single" w:sz="4" w:space="0" w:color="auto"/>
+            </w:tcBorders>
+          </w:tcPr>
+          <w:p>
+            <w:pPr>
+              <w:jc w:val="center"/>
+              <w:rPr>
+                <w:b/>
+              </w:rPr>
+            </w:pPr>
+            <w:r>
+              <w:rPr>
+                <w:b/>
+              </w:rPr>
+              <w:t xml:space="preserve">Will have to create one with a team </w:t>
+            </w:r>
+            <w:proofErr w:type="spellStart"/>
+            <w:r>
+              <w:rPr>
+                <w:b/>
+              </w:rPr>
+              <w:t>meating</w:t>
+            </w:r>
+            <w:proofErr w:type="spellEnd"/>
           </w:p>
         </w:tc>
         <w:tc>

</xml_diff>

<commit_message>
slight changes to group portfoilo
</commit_message>
<xml_diff>
--- a/Files/Gruoup portfolio.docx
+++ b/Files/Gruoup portfolio.docx
@@ -31,16 +31,15 @@
         <w:tblLook w:val="04A0" w:firstRow="1" w:lastRow="0" w:firstColumn="1" w:lastColumn="0" w:noHBand="0" w:noVBand="1"/>
       </w:tblPr>
       <w:tblGrid>
-        <w:gridCol w:w="819"/>
         <w:gridCol w:w="1419"/>
         <w:gridCol w:w="2126"/>
         <w:gridCol w:w="1417"/>
-        <w:gridCol w:w="2977"/>
+        <w:gridCol w:w="3796"/>
       </w:tblGrid>
       <w:tr>
         <w:tc>
           <w:tcPr>
-            <w:tcW w:w="819" w:type="dxa"/>
+            <w:tcW w:w="1419" w:type="dxa"/>
             <w:tcBorders>
               <w:top w:val="single" w:sz="4" w:space="0" w:color="auto"/>
               <w:left w:val="single" w:sz="4" w:space="0" w:color="auto"/>
@@ -60,13 +59,13 @@
               <w:rPr>
                 <w:b/>
               </w:rPr>
-              <w:t xml:space="preserve">Issue </w:t>
-            </w:r>
-          </w:p>
-        </w:tc>
-        <w:tc>
-          <w:tcPr>
-            <w:tcW w:w="1419" w:type="dxa"/>
+              <w:t>Week</w:t>
+            </w:r>
+          </w:p>
+        </w:tc>
+        <w:tc>
+          <w:tcPr>
+            <w:tcW w:w="2126" w:type="dxa"/>
             <w:tcBorders>
               <w:top w:val="single" w:sz="4" w:space="0" w:color="auto"/>
               <w:left w:val="single" w:sz="4" w:space="0" w:color="auto"/>
@@ -86,13 +85,13 @@
               <w:rPr>
                 <w:b/>
               </w:rPr>
-              <w:t>Week</w:t>
-            </w:r>
-          </w:p>
-        </w:tc>
-        <w:tc>
-          <w:tcPr>
-            <w:tcW w:w="2126" w:type="dxa"/>
+              <w:t>Issues encountered</w:t>
+            </w:r>
+          </w:p>
+        </w:tc>
+        <w:tc>
+          <w:tcPr>
+            <w:tcW w:w="1417" w:type="dxa"/>
             <w:tcBorders>
               <w:top w:val="single" w:sz="4" w:space="0" w:color="auto"/>
               <w:left w:val="single" w:sz="4" w:space="0" w:color="auto"/>
@@ -112,39 +111,13 @@
               <w:rPr>
                 <w:b/>
               </w:rPr>
-              <w:t>Issues encountered</w:t>
-            </w:r>
-          </w:p>
-        </w:tc>
-        <w:tc>
-          <w:tcPr>
-            <w:tcW w:w="1417" w:type="dxa"/>
-            <w:tcBorders>
-              <w:top w:val="single" w:sz="4" w:space="0" w:color="auto"/>
-              <w:left w:val="single" w:sz="4" w:space="0" w:color="auto"/>
-              <w:bottom w:val="single" w:sz="4" w:space="0" w:color="auto"/>
-              <w:right w:val="single" w:sz="4" w:space="0" w:color="auto"/>
-            </w:tcBorders>
-            <w:hideMark/>
-          </w:tcPr>
-          <w:p>
-            <w:pPr>
-              <w:jc w:val="center"/>
-              <w:rPr>
-                <w:b/>
-              </w:rPr>
-            </w:pPr>
-            <w:r>
-              <w:rPr>
-                <w:b/>
-              </w:rPr>
               <w:t>Actions</w:t>
             </w:r>
           </w:p>
         </w:tc>
         <w:tc>
           <w:tcPr>
-            <w:tcW w:w="2977" w:type="dxa"/>
+            <w:tcW w:w="3796" w:type="dxa"/>
             <w:tcBorders>
               <w:top w:val="single" w:sz="4" w:space="0" w:color="auto"/>
               <w:left w:val="single" w:sz="4" w:space="0" w:color="auto"/>
@@ -175,14 +148,19 @@
         </w:trPr>
         <w:tc>
           <w:tcPr>
-            <w:tcW w:w="819" w:type="dxa"/>
-            <w:tcBorders>
-              <w:top w:val="single" w:sz="4" w:space="0" w:color="auto"/>
-              <w:left w:val="single" w:sz="4" w:space="0" w:color="auto"/>
-              <w:bottom w:val="single" w:sz="4" w:space="0" w:color="auto"/>
-              <w:right w:val="single" w:sz="4" w:space="0" w:color="auto"/>
-            </w:tcBorders>
-          </w:tcPr>
+            <w:tcW w:w="1419" w:type="dxa"/>
+            <w:tcBorders>
+              <w:top w:val="single" w:sz="4" w:space="0" w:color="auto"/>
+              <w:left w:val="single" w:sz="4" w:space="0" w:color="auto"/>
+              <w:bottom w:val="single" w:sz="4" w:space="0" w:color="auto"/>
+              <w:right w:val="single" w:sz="4" w:space="0" w:color="auto"/>
+            </w:tcBorders>
+          </w:tcPr>
+          <w:p>
+            <w:r>
+              <w:t>1/10/2018</w:t>
+            </w:r>
+          </w:p>
           <w:p>
             <w:pPr>
               <w:jc w:val="center"/>
@@ -190,90 +168,57 @@
                 <w:b/>
               </w:rPr>
             </w:pPr>
-            <w:r>
+          </w:p>
+        </w:tc>
+        <w:tc>
+          <w:tcPr>
+            <w:tcW w:w="2126" w:type="dxa"/>
+            <w:tcBorders>
+              <w:top w:val="single" w:sz="4" w:space="0" w:color="auto"/>
+              <w:left w:val="single" w:sz="4" w:space="0" w:color="auto"/>
+              <w:bottom w:val="single" w:sz="4" w:space="0" w:color="auto"/>
+              <w:right w:val="single" w:sz="4" w:space="0" w:color="auto"/>
+            </w:tcBorders>
+          </w:tcPr>
+          <w:p>
+            <w:pPr>
+              <w:jc w:val="center"/>
               <w:rPr>
                 <w:b/>
               </w:rPr>
-              <w:t>1</w:t>
-            </w:r>
-          </w:p>
-        </w:tc>
-        <w:tc>
-          <w:tcPr>
-            <w:tcW w:w="1419" w:type="dxa"/>
-            <w:tcBorders>
-              <w:top w:val="single" w:sz="4" w:space="0" w:color="auto"/>
-              <w:left w:val="single" w:sz="4" w:space="0" w:color="auto"/>
-              <w:bottom w:val="single" w:sz="4" w:space="0" w:color="auto"/>
-              <w:right w:val="single" w:sz="4" w:space="0" w:color="auto"/>
-            </w:tcBorders>
-          </w:tcPr>
-          <w:p>
-            <w:r>
-              <w:t>1/10/2018</w:t>
-            </w:r>
-          </w:p>
+            </w:pPr>
+            <w:r>
+              <w:t xml:space="preserve">python 3.7 was not </w:t>
+            </w:r>
+            <w:proofErr w:type="gramStart"/>
+            <w:r>
+              <w:t>installed  by</w:t>
+            </w:r>
+            <w:proofErr w:type="gramEnd"/>
+            <w:r>
+              <w:t xml:space="preserve"> the it staff.</w:t>
+            </w:r>
+          </w:p>
+        </w:tc>
+        <w:tc>
+          <w:tcPr>
+            <w:tcW w:w="1417" w:type="dxa"/>
+            <w:tcBorders>
+              <w:top w:val="single" w:sz="4" w:space="0" w:color="auto"/>
+              <w:left w:val="single" w:sz="4" w:space="0" w:color="auto"/>
+              <w:bottom w:val="single" w:sz="4" w:space="0" w:color="auto"/>
+              <w:right w:val="single" w:sz="4" w:space="0" w:color="auto"/>
+            </w:tcBorders>
+          </w:tcPr>
           <w:p>
             <w:pPr>
               <w:jc w:val="center"/>
-              <w:rPr>
-                <w:b/>
-              </w:rPr>
-            </w:pPr>
-          </w:p>
-        </w:tc>
-        <w:tc>
-          <w:tcPr>
-            <w:tcW w:w="2126" w:type="dxa"/>
-            <w:tcBorders>
-              <w:top w:val="single" w:sz="4" w:space="0" w:color="auto"/>
-              <w:left w:val="single" w:sz="4" w:space="0" w:color="auto"/>
-              <w:bottom w:val="single" w:sz="4" w:space="0" w:color="auto"/>
-              <w:right w:val="single" w:sz="4" w:space="0" w:color="auto"/>
-            </w:tcBorders>
-          </w:tcPr>
-          <w:p>
-            <w:pPr>
-              <w:jc w:val="center"/>
-              <w:rPr>
-                <w:b/>
-              </w:rPr>
-            </w:pPr>
-            <w:r>
-              <w:t xml:space="preserve">python 3.7 was not </w:t>
-            </w:r>
-            <w:proofErr w:type="gramStart"/>
-            <w:r>
-              <w:t>installed  by</w:t>
-            </w:r>
-            <w:proofErr w:type="gramEnd"/>
-            <w:r>
-              <w:t xml:space="preserve"> the it staff.</w:t>
-            </w:r>
-          </w:p>
-        </w:tc>
-        <w:tc>
-          <w:tcPr>
-            <w:tcW w:w="1417" w:type="dxa"/>
-            <w:tcBorders>
-              <w:top w:val="single" w:sz="4" w:space="0" w:color="auto"/>
-              <w:left w:val="single" w:sz="4" w:space="0" w:color="auto"/>
-              <w:bottom w:val="single" w:sz="4" w:space="0" w:color="auto"/>
-              <w:right w:val="single" w:sz="4" w:space="0" w:color="auto"/>
-            </w:tcBorders>
-          </w:tcPr>
-          <w:p>
-            <w:pPr>
-              <w:jc w:val="center"/>
-              <w:rPr>
-                <w:b/>
-              </w:rPr>
-            </w:pPr>
-          </w:p>
-        </w:tc>
-        <w:tc>
-          <w:tcPr>
-            <w:tcW w:w="2977" w:type="dxa"/>
+            </w:pPr>
+          </w:p>
+        </w:tc>
+        <w:tc>
+          <w:tcPr>
+            <w:tcW w:w="3796" w:type="dxa"/>
             <w:tcBorders>
               <w:top w:val="single" w:sz="4" w:space="0" w:color="auto"/>
               <w:left w:val="single" w:sz="4" w:space="0" w:color="auto"/>
@@ -299,74 +244,72 @@
       <w:tr>
         <w:tc>
           <w:tcPr>
-            <w:tcW w:w="819" w:type="dxa"/>
-            <w:tcBorders>
-              <w:top w:val="single" w:sz="4" w:space="0" w:color="auto"/>
-              <w:left w:val="single" w:sz="4" w:space="0" w:color="auto"/>
-              <w:bottom w:val="single" w:sz="4" w:space="0" w:color="auto"/>
-              <w:right w:val="single" w:sz="4" w:space="0" w:color="auto"/>
-            </w:tcBorders>
-          </w:tcPr>
+            <w:tcW w:w="1419" w:type="dxa"/>
+            <w:tcBorders>
+              <w:top w:val="single" w:sz="4" w:space="0" w:color="auto"/>
+              <w:left w:val="single" w:sz="4" w:space="0" w:color="auto"/>
+              <w:bottom w:val="single" w:sz="4" w:space="0" w:color="auto"/>
+              <w:right w:val="single" w:sz="4" w:space="0" w:color="auto"/>
+            </w:tcBorders>
+          </w:tcPr>
+          <w:p>
+            <w:r>
+              <w:t>15/10/2018</w:t>
+            </w:r>
+          </w:p>
+          <w:p/>
+        </w:tc>
+        <w:tc>
+          <w:tcPr>
+            <w:tcW w:w="2126" w:type="dxa"/>
+            <w:tcBorders>
+              <w:top w:val="single" w:sz="4" w:space="0" w:color="auto"/>
+              <w:left w:val="single" w:sz="4" w:space="0" w:color="auto"/>
+              <w:bottom w:val="single" w:sz="4" w:space="0" w:color="auto"/>
+              <w:right w:val="single" w:sz="4" w:space="0" w:color="auto"/>
+            </w:tcBorders>
+          </w:tcPr>
+          <w:p>
+            <w:r>
+              <w:t>SQL</w:t>
+            </w:r>
+            <w:r>
+              <w:t>ite</w:t>
+            </w:r>
+            <w:r>
+              <w:t xml:space="preserve"> was not installed. Was unable to star practise with </w:t>
+            </w:r>
+            <w:proofErr w:type="spellStart"/>
+            <w:r>
+              <w:t>sql</w:t>
+            </w:r>
+            <w:r>
+              <w:t>ite</w:t>
+            </w:r>
+            <w:proofErr w:type="spellEnd"/>
+            <w:r>
+              <w:t xml:space="preserve"> </w:t>
+            </w:r>
+            <w:r>
+              <w:t>and database creation.</w:t>
+            </w:r>
+          </w:p>
           <w:p>
             <w:pPr>
               <w:jc w:val="center"/>
-              <w:rPr>
-                <w:b/>
-              </w:rPr>
-            </w:pPr>
-            <w:r>
-              <w:rPr>
-                <w:b/>
-              </w:rPr>
-              <w:t>2</w:t>
-            </w:r>
-          </w:p>
-        </w:tc>
-        <w:tc>
-          <w:tcPr>
-            <w:tcW w:w="1419" w:type="dxa"/>
-            <w:tcBorders>
-              <w:top w:val="single" w:sz="4" w:space="0" w:color="auto"/>
-              <w:left w:val="single" w:sz="4" w:space="0" w:color="auto"/>
-              <w:bottom w:val="single" w:sz="4" w:space="0" w:color="auto"/>
-              <w:right w:val="single" w:sz="4" w:space="0" w:color="auto"/>
-            </w:tcBorders>
-          </w:tcPr>
-          <w:p>
-            <w:r>
-              <w:t>15/10/2018</w:t>
-            </w:r>
-          </w:p>
-          <w:p/>
-        </w:tc>
-        <w:tc>
-          <w:tcPr>
-            <w:tcW w:w="2126" w:type="dxa"/>
-            <w:tcBorders>
-              <w:top w:val="single" w:sz="4" w:space="0" w:color="auto"/>
-              <w:left w:val="single" w:sz="4" w:space="0" w:color="auto"/>
-              <w:bottom w:val="single" w:sz="4" w:space="0" w:color="auto"/>
-              <w:right w:val="single" w:sz="4" w:space="0" w:color="auto"/>
-            </w:tcBorders>
-          </w:tcPr>
-          <w:p>
-            <w:proofErr w:type="spellStart"/>
-            <w:r>
-              <w:t>SQLight</w:t>
-            </w:r>
-            <w:proofErr w:type="spellEnd"/>
-            <w:r>
-              <w:t xml:space="preserve"> was not installed. Was unable to star practise with </w:t>
-            </w:r>
-            <w:proofErr w:type="spellStart"/>
-            <w:r>
-              <w:t>sqlight</w:t>
-            </w:r>
-            <w:proofErr w:type="spellEnd"/>
-            <w:r>
-              <w:t xml:space="preserve"> and database creation.</w:t>
-            </w:r>
-          </w:p>
+            </w:pPr>
+          </w:p>
+        </w:tc>
+        <w:tc>
+          <w:tcPr>
+            <w:tcW w:w="1417" w:type="dxa"/>
+            <w:tcBorders>
+              <w:top w:val="single" w:sz="4" w:space="0" w:color="auto"/>
+              <w:left w:val="single" w:sz="4" w:space="0" w:color="auto"/>
+              <w:bottom w:val="single" w:sz="4" w:space="0" w:color="auto"/>
+              <w:right w:val="single" w:sz="4" w:space="0" w:color="auto"/>
+            </w:tcBorders>
+          </w:tcPr>
           <w:p>
             <w:pPr>
               <w:jc w:val="center"/>
@@ -375,42 +318,56 @@
         </w:tc>
         <w:tc>
           <w:tcPr>
-            <w:tcW w:w="1417" w:type="dxa"/>
-            <w:tcBorders>
-              <w:top w:val="single" w:sz="4" w:space="0" w:color="auto"/>
-              <w:left w:val="single" w:sz="4" w:space="0" w:color="auto"/>
-              <w:bottom w:val="single" w:sz="4" w:space="0" w:color="auto"/>
-              <w:right w:val="single" w:sz="4" w:space="0" w:color="auto"/>
-            </w:tcBorders>
-          </w:tcPr>
-          <w:p>
-            <w:pPr>
-              <w:jc w:val="center"/>
-              <w:rPr>
-                <w:b/>
-              </w:rPr>
-            </w:pPr>
+            <w:tcW w:w="3796" w:type="dxa"/>
+            <w:tcBorders>
+              <w:top w:val="single" w:sz="4" w:space="0" w:color="auto"/>
+              <w:left w:val="single" w:sz="4" w:space="0" w:color="auto"/>
+              <w:bottom w:val="single" w:sz="4" w:space="0" w:color="auto"/>
+              <w:right w:val="single" w:sz="4" w:space="0" w:color="auto"/>
+            </w:tcBorders>
+          </w:tcPr>
+          <w:p>
             <w:bookmarkStart w:id="0" w:name="_GoBack"/>
             <w:bookmarkEnd w:id="0"/>
           </w:p>
         </w:tc>
-        <w:tc>
-          <w:tcPr>
-            <w:tcW w:w="2977" w:type="dxa"/>
-            <w:tcBorders>
-              <w:top w:val="single" w:sz="4" w:space="0" w:color="auto"/>
-              <w:left w:val="single" w:sz="4" w:space="0" w:color="auto"/>
-              <w:bottom w:val="single" w:sz="4" w:space="0" w:color="auto"/>
-              <w:right w:val="single" w:sz="4" w:space="0" w:color="auto"/>
-            </w:tcBorders>
-          </w:tcPr>
-          <w:p/>
-        </w:tc>
       </w:tr>
       <w:tr>
         <w:tc>
           <w:tcPr>
-            <w:tcW w:w="819" w:type="dxa"/>
+            <w:tcW w:w="1419" w:type="dxa"/>
+            <w:tcBorders>
+              <w:top w:val="single" w:sz="4" w:space="0" w:color="auto"/>
+              <w:left w:val="single" w:sz="4" w:space="0" w:color="auto"/>
+              <w:bottom w:val="single" w:sz="4" w:space="0" w:color="auto"/>
+              <w:right w:val="single" w:sz="4" w:space="0" w:color="auto"/>
+            </w:tcBorders>
+          </w:tcPr>
+          <w:p>
+            <w:r>
+              <w:t>23/10/2018</w:t>
+            </w:r>
+          </w:p>
+        </w:tc>
+        <w:tc>
+          <w:tcPr>
+            <w:tcW w:w="2126" w:type="dxa"/>
+            <w:tcBorders>
+              <w:top w:val="single" w:sz="4" w:space="0" w:color="auto"/>
+              <w:left w:val="single" w:sz="4" w:space="0" w:color="auto"/>
+              <w:bottom w:val="single" w:sz="4" w:space="0" w:color="auto"/>
+              <w:right w:val="single" w:sz="4" w:space="0" w:color="auto"/>
+            </w:tcBorders>
+          </w:tcPr>
+          <w:p>
+            <w:r>
+              <w:t>Split the PowerPoint between users</w:t>
+            </w:r>
+          </w:p>
+        </w:tc>
+        <w:tc>
+          <w:tcPr>
+            <w:tcW w:w="1417" w:type="dxa"/>
             <w:tcBorders>
               <w:top w:val="single" w:sz="4" w:space="0" w:color="auto"/>
               <w:left w:val="single" w:sz="4" w:space="0" w:color="auto"/>
@@ -421,66 +378,12 @@
           <w:p>
             <w:pPr>
               <w:jc w:val="center"/>
-              <w:rPr>
-                <w:b/>
-              </w:rPr>
-            </w:pPr>
-          </w:p>
-        </w:tc>
-        <w:tc>
-          <w:tcPr>
-            <w:tcW w:w="1419" w:type="dxa"/>
-            <w:tcBorders>
-              <w:top w:val="single" w:sz="4" w:space="0" w:color="auto"/>
-              <w:left w:val="single" w:sz="4" w:space="0" w:color="auto"/>
-              <w:bottom w:val="single" w:sz="4" w:space="0" w:color="auto"/>
-              <w:right w:val="single" w:sz="4" w:space="0" w:color="auto"/>
-            </w:tcBorders>
-          </w:tcPr>
-          <w:p>
-            <w:r>
-              <w:t>23/10/2018</w:t>
-            </w:r>
-          </w:p>
-        </w:tc>
-        <w:tc>
-          <w:tcPr>
-            <w:tcW w:w="2126" w:type="dxa"/>
-            <w:tcBorders>
-              <w:top w:val="single" w:sz="4" w:space="0" w:color="auto"/>
-              <w:left w:val="single" w:sz="4" w:space="0" w:color="auto"/>
-              <w:bottom w:val="single" w:sz="4" w:space="0" w:color="auto"/>
-              <w:right w:val="single" w:sz="4" w:space="0" w:color="auto"/>
-            </w:tcBorders>
-          </w:tcPr>
-          <w:p>
-            <w:r>
-              <w:t>Split the PowerPoint between users</w:t>
-            </w:r>
-          </w:p>
-        </w:tc>
-        <w:tc>
-          <w:tcPr>
-            <w:tcW w:w="1417" w:type="dxa"/>
-            <w:tcBorders>
-              <w:top w:val="single" w:sz="4" w:space="0" w:color="auto"/>
-              <w:left w:val="single" w:sz="4" w:space="0" w:color="auto"/>
-              <w:bottom w:val="single" w:sz="4" w:space="0" w:color="auto"/>
-              <w:right w:val="single" w:sz="4" w:space="0" w:color="auto"/>
-            </w:tcBorders>
-          </w:tcPr>
-          <w:p>
-            <w:pPr>
-              <w:jc w:val="center"/>
-              <w:rPr>
-                <w:b/>
-              </w:rPr>
-            </w:pPr>
-          </w:p>
-        </w:tc>
-        <w:tc>
-          <w:tcPr>
-            <w:tcW w:w="2977" w:type="dxa"/>
+            </w:pPr>
+          </w:p>
+        </w:tc>
+        <w:tc>
+          <w:tcPr>
+            <w:tcW w:w="3796" w:type="dxa"/>
             <w:tcBorders>
               <w:top w:val="single" w:sz="4" w:space="0" w:color="auto"/>
               <w:left w:val="single" w:sz="4" w:space="0" w:color="auto"/>
@@ -495,7 +398,7 @@
         <w:tc>
           <w:tcPr>
             <w:tcW w:w="8758" w:type="dxa"/>
-            <w:gridSpan w:val="5"/>
+            <w:gridSpan w:val="4"/>
             <w:tcBorders>
               <w:top w:val="single" w:sz="4" w:space="0" w:color="auto"/>
               <w:left w:val="single" w:sz="4" w:space="0" w:color="auto"/>
@@ -550,84 +453,57 @@
       <w:tr>
         <w:tc>
           <w:tcPr>
-            <w:tcW w:w="819" w:type="dxa"/>
-            <w:tcBorders>
-              <w:top w:val="single" w:sz="4" w:space="0" w:color="auto"/>
-              <w:left w:val="single" w:sz="4" w:space="0" w:color="auto"/>
-              <w:bottom w:val="single" w:sz="4" w:space="0" w:color="auto"/>
-              <w:right w:val="single" w:sz="4" w:space="0" w:color="auto"/>
-            </w:tcBorders>
-          </w:tcPr>
-          <w:p>
-            <w:r>
-              <w:t>3</w:t>
-            </w:r>
-          </w:p>
+            <w:tcW w:w="1419" w:type="dxa"/>
+            <w:tcBorders>
+              <w:top w:val="single" w:sz="4" w:space="0" w:color="auto"/>
+              <w:left w:val="single" w:sz="4" w:space="0" w:color="auto"/>
+              <w:bottom w:val="single" w:sz="4" w:space="0" w:color="auto"/>
+              <w:right w:val="single" w:sz="4" w:space="0" w:color="auto"/>
+            </w:tcBorders>
+          </w:tcPr>
+          <w:p>
+            <w:r>
+              <w:t>29/10/2018</w:t>
+            </w:r>
+          </w:p>
+          <w:p/>
+        </w:tc>
+        <w:tc>
+          <w:tcPr>
+            <w:tcW w:w="2126" w:type="dxa"/>
+            <w:tcBorders>
+              <w:top w:val="single" w:sz="4" w:space="0" w:color="auto"/>
+              <w:left w:val="single" w:sz="4" w:space="0" w:color="auto"/>
+              <w:bottom w:val="single" w:sz="4" w:space="0" w:color="auto"/>
+              <w:right w:val="single" w:sz="4" w:space="0" w:color="auto"/>
+            </w:tcBorders>
+          </w:tcPr>
+          <w:p>
+            <w:r>
+              <w:t>started planning for tasks to be done and assign people to each task</w:t>
+            </w:r>
+          </w:p>
+          <w:p/>
+        </w:tc>
+        <w:tc>
+          <w:tcPr>
+            <w:tcW w:w="1417" w:type="dxa"/>
+            <w:tcBorders>
+              <w:top w:val="single" w:sz="4" w:space="0" w:color="auto"/>
+              <w:left w:val="single" w:sz="4" w:space="0" w:color="auto"/>
+              <w:bottom w:val="single" w:sz="4" w:space="0" w:color="auto"/>
+              <w:right w:val="single" w:sz="4" w:space="0" w:color="auto"/>
+            </w:tcBorders>
+          </w:tcPr>
           <w:p>
             <w:pPr>
               <w:jc w:val="center"/>
-              <w:rPr>
-                <w:b/>
-              </w:rPr>
-            </w:pPr>
-          </w:p>
-        </w:tc>
-        <w:tc>
-          <w:tcPr>
-            <w:tcW w:w="1419" w:type="dxa"/>
-            <w:tcBorders>
-              <w:top w:val="single" w:sz="4" w:space="0" w:color="auto"/>
-              <w:left w:val="single" w:sz="4" w:space="0" w:color="auto"/>
-              <w:bottom w:val="single" w:sz="4" w:space="0" w:color="auto"/>
-              <w:right w:val="single" w:sz="4" w:space="0" w:color="auto"/>
-            </w:tcBorders>
-          </w:tcPr>
-          <w:p>
-            <w:r>
-              <w:t>29/10/2018</w:t>
-            </w:r>
-          </w:p>
-          <w:p/>
-        </w:tc>
-        <w:tc>
-          <w:tcPr>
-            <w:tcW w:w="2126" w:type="dxa"/>
-            <w:tcBorders>
-              <w:top w:val="single" w:sz="4" w:space="0" w:color="auto"/>
-              <w:left w:val="single" w:sz="4" w:space="0" w:color="auto"/>
-              <w:bottom w:val="single" w:sz="4" w:space="0" w:color="auto"/>
-              <w:right w:val="single" w:sz="4" w:space="0" w:color="auto"/>
-            </w:tcBorders>
-          </w:tcPr>
-          <w:p>
-            <w:r>
-              <w:t>started planning for tasks to be done and assign people to each task</w:t>
-            </w:r>
-          </w:p>
-          <w:p/>
-        </w:tc>
-        <w:tc>
-          <w:tcPr>
-            <w:tcW w:w="1417" w:type="dxa"/>
-            <w:tcBorders>
-              <w:top w:val="single" w:sz="4" w:space="0" w:color="auto"/>
-              <w:left w:val="single" w:sz="4" w:space="0" w:color="auto"/>
-              <w:bottom w:val="single" w:sz="4" w:space="0" w:color="auto"/>
-              <w:right w:val="single" w:sz="4" w:space="0" w:color="auto"/>
-            </w:tcBorders>
-          </w:tcPr>
-          <w:p>
-            <w:pPr>
-              <w:jc w:val="center"/>
-              <w:rPr>
-                <w:b/>
-              </w:rPr>
-            </w:pPr>
-          </w:p>
-        </w:tc>
-        <w:tc>
-          <w:tcPr>
-            <w:tcW w:w="2977" w:type="dxa"/>
+            </w:pPr>
+          </w:p>
+        </w:tc>
+        <w:tc>
+          <w:tcPr>
+            <w:tcW w:w="3796" w:type="dxa"/>
             <w:tcBorders>
               <w:top w:val="single" w:sz="4" w:space="0" w:color="auto"/>
               <w:left w:val="single" w:sz="4" w:space="0" w:color="auto"/>
@@ -641,22 +517,6 @@
       <w:tr>
         <w:tc>
           <w:tcPr>
-            <w:tcW w:w="819" w:type="dxa"/>
-            <w:tcBorders>
-              <w:top w:val="single" w:sz="4" w:space="0" w:color="auto"/>
-              <w:left w:val="single" w:sz="4" w:space="0" w:color="auto"/>
-              <w:bottom w:val="single" w:sz="4" w:space="0" w:color="auto"/>
-              <w:right w:val="single" w:sz="4" w:space="0" w:color="auto"/>
-            </w:tcBorders>
-          </w:tcPr>
-          <w:p>
-            <w:r>
-              <w:t>4</w:t>
-            </w:r>
-          </w:p>
-        </w:tc>
-        <w:tc>
-          <w:tcPr>
             <w:tcW w:w="1419" w:type="dxa"/>
             <w:tcBorders>
               <w:top w:val="single" w:sz="4" w:space="0" w:color="auto"/>
@@ -721,15 +581,12 @@
           <w:p>
             <w:pPr>
               <w:jc w:val="center"/>
-              <w:rPr>
-                <w:b/>
-              </w:rPr>
-            </w:pPr>
-          </w:p>
-        </w:tc>
-        <w:tc>
-          <w:tcPr>
-            <w:tcW w:w="2977" w:type="dxa"/>
+            </w:pPr>
+          </w:p>
+        </w:tc>
+        <w:tc>
+          <w:tcPr>
+            <w:tcW w:w="3796" w:type="dxa"/>
             <w:tcBorders>
               <w:top w:val="single" w:sz="4" w:space="0" w:color="auto"/>
               <w:left w:val="single" w:sz="4" w:space="0" w:color="auto"/>
@@ -743,22 +600,6 @@
       <w:tr>
         <w:tc>
           <w:tcPr>
-            <w:tcW w:w="819" w:type="dxa"/>
-            <w:tcBorders>
-              <w:top w:val="single" w:sz="4" w:space="0" w:color="auto"/>
-              <w:left w:val="single" w:sz="4" w:space="0" w:color="auto"/>
-              <w:bottom w:val="single" w:sz="4" w:space="0" w:color="auto"/>
-              <w:right w:val="single" w:sz="4" w:space="0" w:color="auto"/>
-            </w:tcBorders>
-          </w:tcPr>
-          <w:p>
-            <w:r>
-              <w:t>5</w:t>
-            </w:r>
-          </w:p>
-        </w:tc>
-        <w:tc>
-          <w:tcPr>
             <w:tcW w:w="1419" w:type="dxa"/>
             <w:tcBorders>
               <w:top w:val="single" w:sz="4" w:space="0" w:color="auto"/>
@@ -806,15 +647,12 @@
           <w:p>
             <w:pPr>
               <w:jc w:val="center"/>
-              <w:rPr>
-                <w:b/>
-              </w:rPr>
-            </w:pPr>
-          </w:p>
-        </w:tc>
-        <w:tc>
-          <w:tcPr>
-            <w:tcW w:w="2977" w:type="dxa"/>
+            </w:pPr>
+          </w:p>
+        </w:tc>
+        <w:tc>
+          <w:tcPr>
+            <w:tcW w:w="3796" w:type="dxa"/>
             <w:tcBorders>
               <w:top w:val="single" w:sz="4" w:space="0" w:color="auto"/>
               <w:left w:val="single" w:sz="4" w:space="0" w:color="auto"/>
@@ -834,7 +672,7 @@
         <w:tc>
           <w:tcPr>
             <w:tcW w:w="8758" w:type="dxa"/>
-            <w:gridSpan w:val="5"/>
+            <w:gridSpan w:val="4"/>
             <w:tcBorders>
               <w:top w:val="single" w:sz="4" w:space="0" w:color="auto"/>
               <w:left w:val="single" w:sz="4" w:space="0" w:color="auto"/>
@@ -890,22 +728,6 @@
       <w:tr>
         <w:tc>
           <w:tcPr>
-            <w:tcW w:w="819" w:type="dxa"/>
-            <w:tcBorders>
-              <w:top w:val="single" w:sz="4" w:space="0" w:color="auto"/>
-              <w:left w:val="single" w:sz="4" w:space="0" w:color="auto"/>
-              <w:bottom w:val="single" w:sz="4" w:space="0" w:color="auto"/>
-              <w:right w:val="single" w:sz="4" w:space="0" w:color="auto"/>
-            </w:tcBorders>
-          </w:tcPr>
-          <w:p>
-            <w:r>
-              <w:t>6</w:t>
-            </w:r>
-          </w:p>
-        </w:tc>
-        <w:tc>
-          <w:tcPr>
             <w:tcW w:w="1419" w:type="dxa"/>
             <w:tcBorders>
               <w:top w:val="single" w:sz="4" w:space="0" w:color="auto"/>
@@ -969,15 +791,12 @@
           <w:p>
             <w:pPr>
               <w:jc w:val="center"/>
-              <w:rPr>
-                <w:b/>
-              </w:rPr>
-            </w:pPr>
-          </w:p>
-        </w:tc>
-        <w:tc>
-          <w:tcPr>
-            <w:tcW w:w="2977" w:type="dxa"/>
+            </w:pPr>
+          </w:p>
+        </w:tc>
+        <w:tc>
+          <w:tcPr>
+            <w:tcW w:w="3796" w:type="dxa"/>
             <w:tcBorders>
               <w:top w:val="single" w:sz="4" w:space="0" w:color="auto"/>
               <w:left w:val="single" w:sz="4" w:space="0" w:color="auto"/>
@@ -991,18 +810,6 @@
       <w:tr>
         <w:tc>
           <w:tcPr>
-            <w:tcW w:w="819" w:type="dxa"/>
-            <w:tcBorders>
-              <w:top w:val="single" w:sz="4" w:space="0" w:color="auto"/>
-              <w:left w:val="single" w:sz="4" w:space="0" w:color="auto"/>
-              <w:bottom w:val="single" w:sz="4" w:space="0" w:color="auto"/>
-              <w:right w:val="single" w:sz="4" w:space="0" w:color="auto"/>
-            </w:tcBorders>
-          </w:tcPr>
-          <w:p/>
-        </w:tc>
-        <w:tc>
-          <w:tcPr>
             <w:tcW w:w="1419" w:type="dxa"/>
             <w:tcBorders>
               <w:top w:val="single" w:sz="4" w:space="0" w:color="auto"/>
@@ -1062,21 +869,15 @@
           <w:p>
             <w:pPr>
               <w:jc w:val="center"/>
-              <w:rPr>
-                <w:b/>
-              </w:rPr>
-            </w:pPr>
-            <w:r>
-              <w:rPr>
-                <w:b/>
-              </w:rPr>
+            </w:pPr>
+            <w:r>
               <w:t>Had to spit up work without him</w:t>
             </w:r>
           </w:p>
         </w:tc>
         <w:tc>
           <w:tcPr>
-            <w:tcW w:w="2977" w:type="dxa"/>
+            <w:tcW w:w="3796" w:type="dxa"/>
             <w:tcBorders>
               <w:top w:val="single" w:sz="4" w:space="0" w:color="auto"/>
               <w:left w:val="single" w:sz="4" w:space="0" w:color="auto"/>
@@ -1090,22 +891,6 @@
       <w:tr>
         <w:tc>
           <w:tcPr>
-            <w:tcW w:w="819" w:type="dxa"/>
-            <w:tcBorders>
-              <w:top w:val="single" w:sz="4" w:space="0" w:color="auto"/>
-              <w:left w:val="single" w:sz="4" w:space="0" w:color="auto"/>
-              <w:bottom w:val="single" w:sz="4" w:space="0" w:color="auto"/>
-              <w:right w:val="single" w:sz="4" w:space="0" w:color="auto"/>
-            </w:tcBorders>
-          </w:tcPr>
-          <w:p>
-            <w:r>
-              <w:t>7</w:t>
-            </w:r>
-          </w:p>
-        </w:tc>
-        <w:tc>
-          <w:tcPr>
             <w:tcW w:w="1419" w:type="dxa"/>
             <w:tcBorders>
               <w:top w:val="single" w:sz="4" w:space="0" w:color="auto"/>
@@ -1160,15 +945,12 @@
           <w:p>
             <w:pPr>
               <w:jc w:val="center"/>
-              <w:rPr>
-                <w:b/>
-              </w:rPr>
-            </w:pPr>
-          </w:p>
-        </w:tc>
-        <w:tc>
-          <w:tcPr>
-            <w:tcW w:w="2977" w:type="dxa"/>
+            </w:pPr>
+          </w:p>
+        </w:tc>
+        <w:tc>
+          <w:tcPr>
+            <w:tcW w:w="3796" w:type="dxa"/>
             <w:tcBorders>
               <w:top w:val="single" w:sz="4" w:space="0" w:color="auto"/>
               <w:left w:val="single" w:sz="4" w:space="0" w:color="auto"/>
@@ -1182,18 +964,6 @@
       <w:tr>
         <w:tc>
           <w:tcPr>
-            <w:tcW w:w="819" w:type="dxa"/>
-            <w:tcBorders>
-              <w:top w:val="single" w:sz="4" w:space="0" w:color="auto"/>
-              <w:left w:val="single" w:sz="4" w:space="0" w:color="auto"/>
-              <w:bottom w:val="single" w:sz="4" w:space="0" w:color="auto"/>
-              <w:right w:val="single" w:sz="4" w:space="0" w:color="auto"/>
-            </w:tcBorders>
-          </w:tcPr>
-          <w:p/>
-        </w:tc>
-        <w:tc>
-          <w:tcPr>
             <w:tcW w:w="1419" w:type="dxa"/>
             <w:tcBorders>
               <w:top w:val="single" w:sz="4" w:space="0" w:color="auto"/>
@@ -1245,29 +1015,21 @@
           <w:p>
             <w:pPr>
               <w:jc w:val="center"/>
-              <w:rPr>
-                <w:b/>
-              </w:rPr>
-            </w:pPr>
-            <w:r>
-              <w:rPr>
-                <w:b/>
-              </w:rPr>
-              <w:t xml:space="preserve">Will have to create one with a team </w:t>
-            </w:r>
-            <w:proofErr w:type="spellStart"/>
-            <w:r>
-              <w:rPr>
-                <w:b/>
-              </w:rPr>
-              <w:t>meating</w:t>
-            </w:r>
-            <w:proofErr w:type="spellEnd"/>
-          </w:p>
-        </w:tc>
-        <w:tc>
-          <w:tcPr>
-            <w:tcW w:w="2977" w:type="dxa"/>
+            </w:pPr>
+            <w:r>
+              <w:t>Will have to create one with a team me</w:t>
+            </w:r>
+            <w:r>
+              <w:t>e</w:t>
+            </w:r>
+            <w:r>
+              <w:t>ting</w:t>
+            </w:r>
+          </w:p>
+        </w:tc>
+        <w:tc>
+          <w:tcPr>
+            <w:tcW w:w="3796" w:type="dxa"/>
             <w:tcBorders>
               <w:top w:val="single" w:sz="4" w:space="0" w:color="auto"/>
               <w:left w:val="single" w:sz="4" w:space="0" w:color="auto"/>

</xml_diff>